<commit_message>
Moved stuff around in the pd patch, started report
</commit_message>
<xml_diff>
--- a/Group1_audioprogramming.docx
+++ b/Group1_audioprogramming.docx
@@ -5,25 +5,36 @@
     <w:p>
       <w:pPr>
         <w:pStyle w:val="Heading1"/>
-      </w:pPr>
-      <w:r>
-        <w:t>Arti</w:t>
-      </w:r>
-      <w:r>
-        <w:t>cle</w:t>
-      </w:r>
-      <w:r>
-        <w:t xml:space="preserve"> i</w:t>
-      </w:r>
-      <w:r>
-        <w:t>n</w:t>
-      </w:r>
-      <w:r>
-        <w:t xml:space="preserve"> Audio</w:t>
-      </w:r>
-      <w:r>
-        <w:t xml:space="preserve"> Technology</w:t>
-      </w:r>
+        <w:rPr>
+          <w:lang w:val="en-GB"/>
+        </w:rPr>
+      </w:pPr>
+      <w:r>
+        <w:rPr>
+          <w:lang w:val="en-GB"/>
+        </w:rPr>
+        <w:t xml:space="preserve">Low- and high-level audio programming using </w:t>
+      </w:r>
+      <w:r>
+        <w:rPr>
+          <w:lang w:val="en-GB"/>
+        </w:rPr>
+        <w:t xml:space="preserve">respectively </w:t>
+      </w:r>
+      <w:r>
+        <w:rPr>
+          <w:lang w:val="en-GB"/>
+        </w:rPr>
+        <w:t xml:space="preserve">C++ and </w:t>
+      </w:r>
+      <w:proofErr w:type="spellStart"/>
+      <w:r>
+        <w:rPr>
+          <w:lang w:val="en-GB"/>
+        </w:rPr>
+        <w:t>PureData</w:t>
+      </w:r>
+      <w:proofErr w:type="spellEnd"/>
     </w:p>
     <w:p>
       <w:pPr>
@@ -35,77 +46,748 @@
       </w:pPr>
       <w:r>
         <w:rPr>
+          <w:lang w:val="en-US"/>
+        </w:rPr>
+        <w:t xml:space="preserve">This report </w:t>
+      </w:r>
+      <w:r>
+        <w:rPr>
+          <w:lang w:val="en-US"/>
+        </w:rPr>
+        <w:t>demonstrates</w:t>
+      </w:r>
+      <w:r>
+        <w:rPr>
+          <w:lang w:val="en-US"/>
+        </w:rPr>
+        <w:t xml:space="preserve"> two approaches to program audio applications: a low-level approach using C++, </w:t>
+      </w:r>
+      <w:r>
+        <w:rPr>
+          <w:lang w:val="en-US"/>
+        </w:rPr>
+        <w:t xml:space="preserve">the </w:t>
+      </w:r>
+      <w:proofErr w:type="spellStart"/>
+      <w:r>
+        <w:rPr>
+          <w:lang w:val="en-US"/>
+        </w:rPr>
+        <w:t>PortA</w:t>
+      </w:r>
+      <w:r>
+        <w:rPr>
+          <w:lang w:val="en-US"/>
+        </w:rPr>
+        <w:t>udio</w:t>
+      </w:r>
+      <w:proofErr w:type="spellEnd"/>
+      <w:r>
+        <w:rPr>
+          <w:lang w:val="en-US"/>
+        </w:rPr>
+        <w:t xml:space="preserve"> API and the </w:t>
+      </w:r>
+      <w:proofErr w:type="spellStart"/>
+      <w:r>
+        <w:rPr>
+          <w:lang w:val="en-US"/>
+        </w:rPr>
+        <w:t>Libsndfile</w:t>
+      </w:r>
+      <w:proofErr w:type="spellEnd"/>
+      <w:r>
+        <w:rPr>
+          <w:lang w:val="en-US"/>
+        </w:rPr>
+        <w:t xml:space="preserve"> library, and a high-level approach using </w:t>
+      </w:r>
+      <w:proofErr w:type="spellStart"/>
+      <w:r>
+        <w:rPr>
+          <w:lang w:val="en-US"/>
+        </w:rPr>
+        <w:t>PureData</w:t>
+      </w:r>
+      <w:proofErr w:type="spellEnd"/>
+      <w:r>
+        <w:rPr>
+          <w:lang w:val="en-US"/>
+        </w:rPr>
+        <w:t xml:space="preserve"> and the OSC protocol</w:t>
+      </w:r>
+      <w:r>
+        <w:rPr>
+          <w:lang w:val="en-US"/>
+        </w:rPr>
+        <w:t>.</w:t>
+      </w:r>
+      <w:r>
+        <w:rPr>
+          <w:lang w:val="en-US"/>
+        </w:rPr>
+        <w:t xml:space="preserve"> For the first part of the task, the low-level approach, we have implemented a record-and-playback program, which records sound for 5s before playing it back. For the second part of the task, the high-level app</w:t>
+      </w:r>
+      <w:r>
+        <w:rPr>
+          <w:lang w:val="en-US"/>
+        </w:rPr>
+        <w:t xml:space="preserve">roach, we have designed a </w:t>
+      </w:r>
+      <w:r>
+        <w:rPr>
+          <w:lang w:val="en-US"/>
+        </w:rPr>
+        <w:t>mixer mixing four pre-recorded .</w:t>
+      </w:r>
+      <w:r>
+        <w:rPr>
+          <w:lang w:val="en-US"/>
+        </w:rPr>
+        <w:t>wav files and</w:t>
+      </w:r>
+      <w:r>
+        <w:rPr>
+          <w:lang w:val="en-US"/>
+        </w:rPr>
+        <w:t xml:space="preserve"> a live input, with individual controls such as low- and high-pas</w:t>
+      </w:r>
+      <w:r>
+        <w:rPr>
+          <w:lang w:val="en-US"/>
+        </w:rPr>
+        <w:t>s filters, volume</w:t>
+      </w:r>
+      <w:r>
+        <w:rPr>
+          <w:lang w:val="en-US"/>
+        </w:rPr>
+        <w:t xml:space="preserve"> and reverb. </w:t>
+      </w:r>
+    </w:p>
+    <w:p>
+      <w:pPr>
+        <w:pStyle w:val="Heading2"/>
+        <w:widowControl/>
+        <w:rPr>
           <w:lang w:val="en-GB"/>
         </w:rPr>
-        <w:t>The file you are now reading has two functions: it gives tips on how to write the article, and it is in itsel</w:t>
-      </w:r>
+      </w:pPr>
+      <w:r>
+        <w:rPr>
+          <w:lang w:val="en-GB"/>
+        </w:rPr>
+        <w:t>Introduction</w:t>
+      </w:r>
+    </w:p>
+    <w:p>
+      <w:pPr>
+        <w:pStyle w:val="Heading3"/>
+        <w:widowControl/>
+        <w:rPr>
+          <w:lang w:val="en-US"/>
+        </w:rPr>
+      </w:pPr>
+      <w:r>
+        <w:rPr>
+          <w:lang w:val="en-US"/>
+        </w:rPr>
+        <w:t>Why we chose C++/</w:t>
+      </w:r>
+      <w:proofErr w:type="spellStart"/>
+      <w:r>
+        <w:rPr>
+          <w:lang w:val="en-US"/>
+        </w:rPr>
+        <w:t>PortAudio</w:t>
+      </w:r>
+      <w:proofErr w:type="spellEnd"/>
+      <w:r>
+        <w:rPr>
+          <w:lang w:val="en-US"/>
+        </w:rPr>
+        <w:t>/</w:t>
+      </w:r>
+      <w:proofErr w:type="spellStart"/>
+      <w:r>
+        <w:rPr>
+          <w:lang w:val="en-US"/>
+        </w:rPr>
+        <w:t>Libsndfile</w:t>
+      </w:r>
+      <w:proofErr w:type="spellEnd"/>
+    </w:p>
+    <w:p>
+      <w:pPr>
+        <w:pStyle w:val="Normalnoindent"/>
+        <w:widowControl/>
+        <w:rPr>
+          <w:lang w:val="en-GB"/>
+        </w:rPr>
+      </w:pPr>
+      <w:proofErr w:type="spellStart"/>
+      <w:proofErr w:type="gramStart"/>
+      <w:r>
+        <w:rPr>
+          <w:lang w:val="en-US"/>
+        </w:rPr>
+        <w:t>blablabla</w:t>
+      </w:r>
+      <w:proofErr w:type="spellEnd"/>
+      <w:proofErr w:type="gramEnd"/>
+      <w:r>
+        <w:rPr>
+          <w:lang w:val="en-US"/>
+        </w:rPr>
+        <w:t xml:space="preserve">. </w:t>
+      </w:r>
+    </w:p>
+    <w:p>
+      <w:pPr>
+        <w:pStyle w:val="Heading3"/>
+        <w:widowControl/>
+        <w:rPr>
+          <w:lang w:val="en-US"/>
+        </w:rPr>
+      </w:pPr>
+      <w:r>
+        <w:rPr>
+          <w:lang w:val="en-US"/>
+        </w:rPr>
+        <w:t xml:space="preserve">Why we chose </w:t>
+      </w:r>
+      <w:proofErr w:type="spellStart"/>
+      <w:r>
+        <w:rPr>
+          <w:lang w:val="en-US"/>
+        </w:rPr>
+        <w:t>PureData</w:t>
+      </w:r>
+      <w:proofErr w:type="spellEnd"/>
+      <w:r>
+        <w:rPr>
+          <w:lang w:val="en-US"/>
+        </w:rPr>
+        <w:t>, OSC</w:t>
+      </w:r>
+    </w:p>
+    <w:p>
+      <w:pPr>
+        <w:widowControl/>
+        <w:ind w:firstLine="0"/>
+        <w:rPr>
+          <w:lang w:val="en-GB"/>
+        </w:rPr>
+      </w:pPr>
+      <w:proofErr w:type="spellStart"/>
+      <w:r>
+        <w:rPr>
+          <w:lang w:val="en-GB"/>
+        </w:rPr>
+        <w:t>Wdlkvjl</w:t>
+      </w:r>
+      <w:proofErr w:type="spellEnd"/>
+      <w:r>
+        <w:rPr>
+          <w:lang w:val="en-GB"/>
+        </w:rPr>
+        <w:t xml:space="preserve"> </w:t>
+      </w:r>
+      <w:proofErr w:type="spellStart"/>
+      <w:r>
+        <w:rPr>
+          <w:lang w:val="en-GB"/>
+        </w:rPr>
+        <w:t>wvhwk</w:t>
+      </w:r>
+      <w:proofErr w:type="spellEnd"/>
+      <w:r>
+        <w:rPr>
+          <w:lang w:val="en-GB"/>
+        </w:rPr>
+        <w:t>.</w:t>
+      </w:r>
+    </w:p>
+    <w:p>
+      <w:pPr>
+        <w:widowControl/>
+        <w:rPr>
+          <w:lang w:val="en-GB"/>
+        </w:rPr>
+      </w:pPr>
+      <w:r>
+        <w:rPr>
+          <w:lang w:val="en-GB"/>
+        </w:rPr>
+        <w:t xml:space="preserve"> </w:t>
+      </w:r>
+    </w:p>
+    <w:p>
+      <w:pPr>
+        <w:pStyle w:val="Heading2"/>
+        <w:rPr>
+          <w:lang w:val="en-GB"/>
+        </w:rPr>
+      </w:pPr>
+      <w:r>
+        <w:rPr>
+          <w:lang w:val="en-GB"/>
+        </w:rPr>
+        <w:t>Record and playback of audio using C++/</w:t>
+      </w:r>
+      <w:proofErr w:type="spellStart"/>
+      <w:r>
+        <w:rPr>
+          <w:lang w:val="en-GB"/>
+        </w:rPr>
+        <w:t>Portaudio</w:t>
+      </w:r>
+      <w:proofErr w:type="spellEnd"/>
+      <w:r>
+        <w:rPr>
+          <w:lang w:val="en-GB"/>
+        </w:rPr>
+        <w:t>/</w:t>
+      </w:r>
+      <w:proofErr w:type="spellStart"/>
+      <w:r>
+        <w:rPr>
+          <w:lang w:val="en-GB"/>
+        </w:rPr>
+        <w:t>libsnd</w:t>
+      </w:r>
+      <w:proofErr w:type="spellEnd"/>
+    </w:p>
+    <w:p>
+      <w:pPr>
+        <w:rPr>
+          <w:lang w:val="en-GB"/>
+        </w:rPr>
+      </w:pPr>
       <w:bookmarkStart w:id="0" w:name="_GoBack"/>
       <w:bookmarkEnd w:id="0"/>
-      <w:r>
-        <w:rPr>
-          <w:lang w:val="en-GB"/>
-        </w:rPr>
-        <w:t xml:space="preserve">f a template for Microsoft Word. </w:t>
-      </w:r>
-      <w:r>
-        <w:rPr>
-          <w:lang w:val="en-US"/>
-        </w:rPr>
-        <w:t xml:space="preserve">Before using the template for the first time, it can help to read it through. </w:t>
-      </w:r>
-      <w:r>
-        <w:rPr>
-          <w:lang w:val="en-US"/>
-        </w:rPr>
-        <w:t xml:space="preserve">In practice you can create your article document from the template, and the first thing to do is to delete its entire text contents. </w:t>
-      </w:r>
-      <w:r>
-        <w:rPr>
-          <w:lang w:val="en-US"/>
-        </w:rPr>
-        <w:t xml:space="preserve">The template is designed for Word in English on a PC. </w:t>
-      </w:r>
-      <w:r>
-        <w:rPr>
-          <w:lang w:val="en-US"/>
-        </w:rPr>
-        <w:t>We can’t g</w:t>
-      </w:r>
-      <w:r>
-        <w:rPr>
-          <w:lang w:val="en-US"/>
-        </w:rPr>
-        <w:t>uarant</w:t>
-      </w:r>
-      <w:r>
-        <w:rPr>
-          <w:lang w:val="en-US"/>
-        </w:rPr>
-        <w:t>ee</w:t>
-      </w:r>
-      <w:r>
-        <w:rPr>
-          <w:lang w:val="en-US"/>
-        </w:rPr>
-        <w:t xml:space="preserve"> that it will work on a Mac…</w:t>
-      </w:r>
-      <w:r>
-        <w:rPr>
-          <w:lang w:val="en-US"/>
-        </w:rPr>
-        <w:t xml:space="preserve"> </w:t>
-      </w:r>
     </w:p>
     <w:p>
       <w:pPr>
         <w:pStyle w:val="Heading2"/>
         <w:widowControl/>
-      </w:pPr>
-      <w:r>
-        <w:t>Why use this template</w:t>
-      </w:r>
-      <w:r>
-        <w:t>?</w:t>
+        <w:rPr>
+          <w:lang w:val="en-GB"/>
+        </w:rPr>
+      </w:pPr>
+      <w:r>
+        <w:rPr>
+          <w:lang w:val="en-GB"/>
+        </w:rPr>
+        <w:lastRenderedPageBreak/>
+        <w:t xml:space="preserve">Programming a mixer in </w:t>
+      </w:r>
+      <w:proofErr w:type="spellStart"/>
+      <w:r>
+        <w:rPr>
+          <w:lang w:val="en-GB"/>
+        </w:rPr>
+        <w:t>PureData</w:t>
+      </w:r>
+      <w:proofErr w:type="spellEnd"/>
+      <w:r>
+        <w:rPr>
+          <w:lang w:val="en-GB"/>
+        </w:rPr>
+        <w:t xml:space="preserve"> with live remote controls via OSC</w:t>
+      </w:r>
+    </w:p>
+    <w:p>
+      <w:pPr>
+        <w:rPr>
+          <w:lang w:val="en-GB"/>
+        </w:rPr>
+      </w:pPr>
+      <w:r>
+        <w:rPr>
+          <w:noProof/>
+          <w:lang w:eastAsia="sv-SE"/>
+        </w:rPr>
+        <w:drawing>
+          <wp:inline distT="0" distB="0" distL="0" distR="0" wp14:anchorId="1D1D1A88" wp14:editId="3D752A30">
+            <wp:extent cx="5349240" cy="2657813"/>
+            <wp:effectExtent l="0" t="0" r="3810" b="9525"/>
+            <wp:docPr id="1" name="Picture 1"/>
+            <wp:cNvGraphicFramePr>
+              <a:graphicFrameLocks xmlns:a="http://schemas.openxmlformats.org/drawingml/2006/main" noChangeAspect="1"/>
+            </wp:cNvGraphicFramePr>
+            <a:graphic xmlns:a="http://schemas.openxmlformats.org/drawingml/2006/main">
+              <a:graphicData uri="http://schemas.openxmlformats.org/drawingml/2006/picture">
+                <pic:pic xmlns:pic="http://schemas.openxmlformats.org/drawingml/2006/picture">
+                  <pic:nvPicPr>
+                    <pic:cNvPr id="1" name=""/>
+                    <pic:cNvPicPr/>
+                  </pic:nvPicPr>
+                  <pic:blipFill rotWithShape="1">
+                    <a:blip r:embed="rId7"/>
+                    <a:srcRect l="897" t="6782" r="-1" b="5636"/>
+                    <a:stretch/>
+                  </pic:blipFill>
+                  <pic:spPr bwMode="auto">
+                    <a:xfrm>
+                      <a:off x="0" y="0"/>
+                      <a:ext cx="5351586" cy="2658979"/>
+                    </a:xfrm>
+                    <a:prstGeom prst="rect">
+                      <a:avLst/>
+                    </a:prstGeom>
+                    <a:ln>
+                      <a:noFill/>
+                    </a:ln>
+                    <a:extLst>
+                      <a:ext uri="{53640926-AAD7-44D8-BBD7-CCE9431645EC}">
+                        <a14:shadowObscured xmlns:a14="http://schemas.microsoft.com/office/drawing/2010/main"/>
+                      </a:ext>
+                    </a:extLst>
+                  </pic:spPr>
+                </pic:pic>
+              </a:graphicData>
+            </a:graphic>
+          </wp:inline>
+        </w:drawing>
+      </w:r>
+    </w:p>
+    <w:p>
+      <w:pPr>
+        <w:pStyle w:val="Heading2"/>
+        <w:widowControl/>
+        <w:rPr>
+          <w:lang w:val="en-GB"/>
+        </w:rPr>
+      </w:pPr>
+      <w:r>
+        <w:rPr>
+          <w:lang w:val="en-GB"/>
+        </w:rPr>
+        <w:t>Possible improvements and conclusion</w:t>
+      </w:r>
+    </w:p>
+    <w:p>
+      <w:pPr>
+        <w:rPr>
+          <w:lang w:val="en-GB"/>
+        </w:rPr>
+      </w:pPr>
+    </w:p>
+    <w:p>
+      <w:pPr>
+        <w:ind w:firstLine="0"/>
+        <w:rPr>
+          <w:lang w:val="en-GB"/>
+        </w:rPr>
+      </w:pPr>
+    </w:p>
+    <w:p>
+      <w:pPr>
+        <w:widowControl/>
+        <w:ind w:firstLine="0"/>
+        <w:rPr>
+          <w:lang w:val="en-GB"/>
+        </w:rPr>
+      </w:pPr>
+    </w:p>
+    <w:p>
+      <w:pPr>
+        <w:widowControl/>
+        <w:rPr>
+          <w:lang w:val="en-GB"/>
+        </w:rPr>
+      </w:pPr>
+    </w:p>
+    <w:p>
+      <w:pPr>
+        <w:widowControl/>
+        <w:ind w:firstLine="0"/>
+        <w:rPr>
+          <w:lang w:val="en-GB"/>
+        </w:rPr>
+      </w:pPr>
+    </w:p>
+    <w:p>
+      <w:pPr>
+        <w:pStyle w:val="Heading1"/>
+      </w:pPr>
+      <w:r>
+        <w:lastRenderedPageBreak/>
+        <w:t>Using the template</w:t>
+      </w:r>
+    </w:p>
+    <w:p>
+      <w:pPr>
+        <w:pStyle w:val="Chapterintroduction"/>
+        <w:widowControl/>
+        <w:rPr>
+          <w:lang w:val="en-US"/>
+        </w:rPr>
+      </w:pPr>
+      <w:r>
+        <w:rPr>
+          <w:lang w:val="en-GB"/>
+        </w:rPr>
+        <w:t>This chapter descr</w:t>
+      </w:r>
+      <w:r>
+        <w:rPr>
+          <w:lang w:val="en-GB"/>
+        </w:rPr>
+        <w:t xml:space="preserve">ibes how the template works, and how you are supposed to use it. The content is mostly self-referential. </w:t>
+      </w:r>
+      <w:r>
+        <w:rPr>
+          <w:lang w:val="en-US"/>
+        </w:rPr>
+        <w:t xml:space="preserve">The template contains two chapters, but the article should be one chapter. </w:t>
+      </w:r>
+      <w:r>
+        <w:rPr>
+          <w:lang w:val="en-US"/>
+        </w:rPr>
+        <w:t>So</w:t>
+      </w:r>
+      <w:r>
+        <w:rPr>
+          <w:lang w:val="en-US"/>
+        </w:rPr>
+        <w:t>: under the chapter heading there should be a short summar</w:t>
+      </w:r>
+      <w:r>
+        <w:rPr>
+          <w:lang w:val="en-US"/>
+        </w:rPr>
+        <w:t xml:space="preserve">y of what the article is about, in one paragraph. </w:t>
+      </w:r>
+      <w:r>
+        <w:rPr>
+          <w:lang w:val="en-US"/>
+        </w:rPr>
+        <w:t xml:space="preserve">Support mechanisms in Word such as </w:t>
+      </w:r>
+      <w:r>
+        <w:rPr>
+          <w:i/>
+          <w:lang w:val="en-US"/>
+        </w:rPr>
+        <w:t>styles</w:t>
+      </w:r>
+      <w:r>
+        <w:rPr>
+          <w:lang w:val="en-US"/>
+        </w:rPr>
+        <w:t xml:space="preserve">, </w:t>
+      </w:r>
+      <w:r>
+        <w:rPr>
+          <w:i/>
+          <w:lang w:val="en-US"/>
+        </w:rPr>
+        <w:t>captions</w:t>
+      </w:r>
+      <w:r>
+        <w:rPr>
+          <w:lang w:val="en-US"/>
+        </w:rPr>
+        <w:t xml:space="preserve">, </w:t>
+      </w:r>
+      <w:r>
+        <w:rPr>
+          <w:i/>
+          <w:lang w:val="en-US"/>
+        </w:rPr>
+        <w:t>cross-references</w:t>
+      </w:r>
+      <w:r>
+        <w:rPr>
+          <w:lang w:val="en-US"/>
+        </w:rPr>
+        <w:t xml:space="preserve">, </w:t>
+      </w:r>
+      <w:proofErr w:type="gramStart"/>
+      <w:r>
+        <w:rPr>
+          <w:lang w:val="en-US"/>
+        </w:rPr>
+        <w:t>and  automated</w:t>
+      </w:r>
+      <w:proofErr w:type="gramEnd"/>
+      <w:r>
+        <w:rPr>
+          <w:lang w:val="en-US"/>
+        </w:rPr>
+        <w:t xml:space="preserve"> num</w:t>
+      </w:r>
+      <w:r>
+        <w:rPr>
+          <w:lang w:val="en-US"/>
+        </w:rPr>
+        <w:t>ber</w:t>
+      </w:r>
+      <w:r>
+        <w:rPr>
+          <w:lang w:val="en-US"/>
+        </w:rPr>
+        <w:t xml:space="preserve">ing </w:t>
+      </w:r>
+      <w:r>
+        <w:rPr>
+          <w:lang w:val="en-US"/>
+        </w:rPr>
+        <w:t>should be used throughout</w:t>
+      </w:r>
+      <w:r>
+        <w:rPr>
+          <w:lang w:val="en-US"/>
+        </w:rPr>
+        <w:t xml:space="preserve">. </w:t>
+      </w:r>
+      <w:r>
+        <w:rPr>
+          <w:lang w:val="en-US"/>
+        </w:rPr>
+        <w:t xml:space="preserve">This </w:t>
+      </w:r>
+      <w:proofErr w:type="spellStart"/>
+      <w:r>
+        <w:rPr>
+          <w:lang w:val="en-US"/>
+        </w:rPr>
+        <w:t>summarising</w:t>
+      </w:r>
+      <w:proofErr w:type="spellEnd"/>
+      <w:r>
+        <w:rPr>
+          <w:lang w:val="en-US"/>
+        </w:rPr>
+        <w:t xml:space="preserve"> paragraph has the </w:t>
+      </w:r>
+      <w:r>
+        <w:rPr>
+          <w:i/>
+          <w:lang w:val="en-US"/>
+        </w:rPr>
+        <w:t>style</w:t>
+      </w:r>
+      <w:r>
+        <w:rPr>
+          <w:lang w:val="en-US"/>
+        </w:rPr>
+        <w:t xml:space="preserve"> </w:t>
+      </w:r>
+      <w:r>
+        <w:rPr>
+          <w:b/>
+          <w:lang w:val="en-US"/>
+        </w:rPr>
+        <w:t>Chapter introduction</w:t>
+      </w:r>
+      <w:r>
+        <w:rPr>
+          <w:lang w:val="en-US"/>
+        </w:rPr>
+        <w:t xml:space="preserve">. The chapter heading (the title of your article) </w:t>
+      </w:r>
+      <w:r>
+        <w:rPr>
+          <w:lang w:val="en-US"/>
+        </w:rPr>
+        <w:t xml:space="preserve">must have </w:t>
+      </w:r>
+      <w:r>
+        <w:rPr>
+          <w:i/>
+          <w:lang w:val="en-US"/>
+        </w:rPr>
+        <w:t>style</w:t>
+      </w:r>
+      <w:r>
+        <w:rPr>
+          <w:lang w:val="en-US"/>
+        </w:rPr>
+        <w:t xml:space="preserve"> </w:t>
+      </w:r>
+      <w:r>
+        <w:rPr>
+          <w:b/>
+          <w:lang w:val="en-US"/>
+        </w:rPr>
+        <w:t>Heading 1</w:t>
+      </w:r>
+      <w:r>
+        <w:rPr>
+          <w:lang w:val="en-US"/>
+        </w:rPr>
+        <w:t xml:space="preserve">, </w:t>
+      </w:r>
+      <w:r>
+        <w:rPr>
+          <w:lang w:val="en-US"/>
+        </w:rPr>
+        <w:t xml:space="preserve">or the </w:t>
+      </w:r>
+      <w:proofErr w:type="spellStart"/>
+      <w:r>
+        <w:rPr>
+          <w:lang w:val="en-US"/>
+        </w:rPr>
+        <w:t>numering</w:t>
+      </w:r>
+      <w:proofErr w:type="spellEnd"/>
+      <w:r>
+        <w:rPr>
+          <w:lang w:val="en-US"/>
+        </w:rPr>
+        <w:t xml:space="preserve"> will not work</w:t>
+      </w:r>
+      <w:r>
+        <w:rPr>
+          <w:lang w:val="en-US"/>
+        </w:rPr>
+        <w:t>.</w:t>
+      </w:r>
+    </w:p>
+    <w:p>
+      <w:pPr>
+        <w:pStyle w:val="Heading2"/>
+        <w:widowControl/>
+        <w:rPr>
+          <w:lang w:val="en-US"/>
+        </w:rPr>
+      </w:pPr>
+      <w:r>
+        <w:rPr>
+          <w:lang w:val="en-US"/>
+        </w:rPr>
+        <w:t>Section headings have style Heading 2</w:t>
+      </w:r>
+    </w:p>
+    <w:p>
+      <w:pPr>
+        <w:widowControl/>
+        <w:rPr>
+          <w:lang w:val="en-US"/>
+        </w:rPr>
+      </w:pPr>
+      <w:r>
+        <w:rPr>
+          <w:lang w:val="en-US"/>
+        </w:rPr>
+        <w:t>This template file is called AudioTemplate</w:t>
+      </w:r>
+      <w:r>
+        <w:rPr>
+          <w:lang w:val="en-US"/>
+        </w:rPr>
+        <w:t>2015</w:t>
+      </w:r>
+      <w:r>
+        <w:rPr>
+          <w:lang w:val="en-US"/>
+        </w:rPr>
+        <w:t xml:space="preserve">.dot. </w:t>
       </w:r>
     </w:p>
     <w:p>
@@ -116,519 +798,19 @@
           <w:lang w:val="en-US"/>
         </w:rPr>
       </w:pPr>
-      <w:r>
-        <w:rPr>
-          <w:lang w:val="en-US"/>
-        </w:rPr>
-        <w:t>You do not need to worry about appearance</w:t>
-      </w:r>
-    </w:p>
-    <w:p>
-      <w:pPr>
-        <w:pStyle w:val="Normalnoindent"/>
-        <w:widowControl/>
-        <w:rPr>
-          <w:lang w:val="en-GB"/>
-        </w:rPr>
-      </w:pPr>
-      <w:r>
-        <w:rPr>
-          <w:lang w:val="en-US"/>
-        </w:rPr>
-        <w:t xml:space="preserve">It is optional to use this template, so if you prefer something else, feel free. But it looks rather nice when the articles are combined. </w:t>
-      </w:r>
-    </w:p>
-    <w:p>
-      <w:pPr>
-        <w:pStyle w:val="Heading3"/>
-        <w:widowControl/>
-        <w:rPr>
-          <w:lang w:val="en-US"/>
-        </w:rPr>
-      </w:pPr>
-      <w:r>
-        <w:rPr>
-          <w:lang w:val="en-US"/>
-        </w:rPr>
-        <w:t>Benefits of using</w:t>
-      </w:r>
-      <w:r>
-        <w:rPr>
-          <w:lang w:val="en-US"/>
-        </w:rPr>
-        <w:t xml:space="preserve"> Microsoft Word</w:t>
-      </w:r>
-    </w:p>
-    <w:p>
-      <w:pPr>
-        <w:pStyle w:val="Normalnoindent"/>
-        <w:widowControl/>
-        <w:rPr>
-          <w:lang w:val="en-US"/>
-        </w:rPr>
-      </w:pPr>
-      <w:r>
-        <w:rPr>
-          <w:lang w:val="en-US"/>
-        </w:rPr>
-        <w:t>There are several advantages to a common template in Word</w:t>
-      </w:r>
-      <w:r>
-        <w:rPr>
-          <w:lang w:val="en-US"/>
-        </w:rPr>
-        <w:t>:</w:t>
-      </w:r>
-    </w:p>
-    <w:p>
-      <w:pPr>
-        <w:widowControl/>
-        <w:numPr>
-          <w:ilvl w:val="0"/>
-          <w:numId w:val="2"/>
-        </w:numPr>
-        <w:tabs>
-          <w:tab w:val="left" w:pos="360"/>
-        </w:tabs>
-        <w:rPr>
-          <w:lang w:val="en-GB"/>
-        </w:rPr>
-      </w:pPr>
-      <w:r>
-        <w:rPr>
-          <w:lang w:val="en-US"/>
-        </w:rPr>
-        <w:t xml:space="preserve">Unified design for several authors. Authors do not need to spend time on the graphical layout. </w:t>
-      </w:r>
-    </w:p>
-    <w:p>
-      <w:pPr>
-        <w:widowControl/>
-        <w:numPr>
-          <w:ilvl w:val="0"/>
-          <w:numId w:val="2"/>
-        </w:numPr>
-        <w:tabs>
-          <w:tab w:val="left" w:pos="360"/>
-        </w:tabs>
-      </w:pPr>
-      <w:r>
-        <w:t>Consistent layout if desired</w:t>
-      </w:r>
-      <w:r>
-        <w:t xml:space="preserve">. </w:t>
-      </w:r>
-    </w:p>
-    <w:p>
-      <w:pPr>
-        <w:widowControl/>
-        <w:numPr>
-          <w:ilvl w:val="0"/>
-          <w:numId w:val="2"/>
-        </w:numPr>
-        <w:tabs>
-          <w:tab w:val="left" w:pos="360"/>
-        </w:tabs>
-      </w:pPr>
-      <w:r>
-        <w:rPr>
-          <w:lang w:val="en-GB"/>
-        </w:rPr>
-        <w:t xml:space="preserve">Word </w:t>
-      </w:r>
-      <w:r>
-        <w:rPr>
-          <w:lang w:val="en-GB"/>
-        </w:rPr>
-        <w:t xml:space="preserve">can automatically number chapters, subsections, figures, etc; even when the papers are bundled together under one Master document. </w:t>
-      </w:r>
-      <w:r>
-        <w:t xml:space="preserve">Cross-references can be automatically updated. </w:t>
-      </w:r>
-      <w:r>
-        <w:t xml:space="preserve"> </w:t>
-      </w:r>
-    </w:p>
-    <w:p>
-      <w:pPr>
-        <w:widowControl/>
-        <w:numPr>
-          <w:ilvl w:val="0"/>
-          <w:numId w:val="2"/>
-        </w:numPr>
-        <w:tabs>
-          <w:tab w:val="left" w:pos="360"/>
-        </w:tabs>
-        <w:rPr>
-          <w:lang w:val="en-US"/>
-        </w:rPr>
-      </w:pPr>
-      <w:r>
-        <w:rPr>
-          <w:lang w:val="en-US"/>
-        </w:rPr>
-        <w:t xml:space="preserve">Word </w:t>
-      </w:r>
-      <w:r>
-        <w:rPr>
-          <w:lang w:val="en-US"/>
-        </w:rPr>
-        <w:t>can automatically generate a table of contents for a collection of articles.</w:t>
-      </w:r>
-    </w:p>
-    <w:p>
-      <w:pPr>
-        <w:widowControl/>
-        <w:numPr>
-          <w:ilvl w:val="0"/>
-          <w:numId w:val="2"/>
-        </w:numPr>
-        <w:tabs>
-          <w:tab w:val="left" w:pos="360"/>
-        </w:tabs>
-        <w:rPr>
-          <w:lang w:val="en-US"/>
-        </w:rPr>
-      </w:pPr>
-      <w:r>
-        <w:rPr>
-          <w:lang w:val="en-US"/>
-        </w:rPr>
-        <w:t xml:space="preserve">Word </w:t>
-      </w:r>
-      <w:r>
-        <w:rPr>
-          <w:lang w:val="en-US"/>
-        </w:rPr>
-        <w:t>can assist in generating an index for a collection of articles.</w:t>
-      </w:r>
-    </w:p>
-    <w:p>
-      <w:pPr>
-        <w:widowControl/>
-        <w:numPr>
-          <w:ilvl w:val="0"/>
-          <w:numId w:val="2"/>
-        </w:numPr>
-        <w:tabs>
-          <w:tab w:val="left" w:pos="360"/>
-        </w:tabs>
-        <w:rPr>
-          <w:lang w:val="en-GB"/>
-        </w:rPr>
-      </w:pPr>
-      <w:r>
-        <w:rPr>
-          <w:lang w:val="en-US"/>
-        </w:rPr>
-        <w:t xml:space="preserve">Global changes can be effected by changing only the template. </w:t>
-      </w:r>
-    </w:p>
-    <w:p>
-      <w:pPr>
-        <w:widowControl/>
-        <w:rPr>
-          <w:lang w:val="en-GB"/>
-        </w:rPr>
-      </w:pPr>
-    </w:p>
-    <w:p>
-      <w:pPr>
-        <w:widowControl/>
-      </w:pPr>
-      <w:r>
-        <w:rPr>
-          <w:lang w:val="en-US"/>
-        </w:rPr>
-        <w:t xml:space="preserve">The separately submitted articles are joined into a collection using a Master Document. </w:t>
-      </w:r>
-      <w:r>
-        <w:rPr>
-          <w:lang w:val="en-US"/>
-        </w:rPr>
-        <w:t xml:space="preserve">This is done by the teacher, but for everything to work, a certain discipline must be observed by the authors. </w:t>
-      </w:r>
-      <w:r>
-        <w:t xml:space="preserve">More on that in the next chapter. </w:t>
-      </w:r>
-    </w:p>
-    <w:p>
-      <w:pPr>
-        <w:widowControl/>
-      </w:pPr>
-      <w:r>
-        <w:t xml:space="preserve"> </w:t>
-      </w:r>
-    </w:p>
-    <w:p>
-      <w:pPr>
-        <w:widowControl/>
-      </w:pPr>
-    </w:p>
-    <w:p>
-      <w:pPr>
-        <w:widowControl/>
-      </w:pPr>
-    </w:p>
-    <w:p>
-      <w:pPr>
-        <w:widowControl/>
-        <w:ind w:firstLine="0"/>
-      </w:pPr>
-    </w:p>
-    <w:p>
-      <w:pPr>
-        <w:pStyle w:val="Heading1"/>
-      </w:pPr>
-      <w:r>
-        <w:lastRenderedPageBreak/>
-        <w:t>Using the template</w:t>
-      </w:r>
-    </w:p>
-    <w:p>
-      <w:pPr>
-        <w:pStyle w:val="Chapterintroduction"/>
-        <w:widowControl/>
-        <w:rPr>
-          <w:lang w:val="en-US"/>
-        </w:rPr>
-      </w:pPr>
-      <w:r>
-        <w:rPr>
-          <w:lang w:val="en-GB"/>
-        </w:rPr>
-        <w:t>This chapter descr</w:t>
-      </w:r>
-      <w:r>
-        <w:rPr>
-          <w:lang w:val="en-GB"/>
-        </w:rPr>
-        <w:t xml:space="preserve">ibes how the template works, and how you are supposed to use it. The content is mostly self-referential. </w:t>
-      </w:r>
-      <w:r>
-        <w:rPr>
-          <w:lang w:val="en-US"/>
-        </w:rPr>
-        <w:t xml:space="preserve">The template contains two chapters, but the article should be one chapter. </w:t>
-      </w:r>
-      <w:r>
-        <w:rPr>
-          <w:lang w:val="en-US"/>
-        </w:rPr>
-        <w:t>So</w:t>
-      </w:r>
-      <w:r>
-        <w:rPr>
-          <w:lang w:val="en-US"/>
-        </w:rPr>
-        <w:t>: under the chapter heading there should be a short summar</w:t>
-      </w:r>
-      <w:r>
-        <w:rPr>
-          <w:lang w:val="en-US"/>
-        </w:rPr>
-        <w:t xml:space="preserve">y of what the article is about, in one paragraph. </w:t>
-      </w:r>
-      <w:r>
-        <w:rPr>
-          <w:lang w:val="en-US"/>
-        </w:rPr>
-        <w:t xml:space="preserve">Support mechanisms in Word such as </w:t>
-      </w:r>
-      <w:r>
-        <w:rPr>
-          <w:i/>
-          <w:lang w:val="en-US"/>
-        </w:rPr>
-        <w:t>styles</w:t>
-      </w:r>
-      <w:r>
-        <w:rPr>
-          <w:lang w:val="en-US"/>
-        </w:rPr>
-        <w:t xml:space="preserve">, </w:t>
-      </w:r>
-      <w:r>
-        <w:rPr>
-          <w:i/>
-          <w:lang w:val="en-US"/>
-        </w:rPr>
-        <w:t>captions</w:t>
-      </w:r>
-      <w:r>
-        <w:rPr>
-          <w:lang w:val="en-US"/>
-        </w:rPr>
-        <w:t xml:space="preserve">, </w:t>
-      </w:r>
-      <w:r>
-        <w:rPr>
-          <w:i/>
-          <w:lang w:val="en-US"/>
-        </w:rPr>
-        <w:t>cross-references</w:t>
-      </w:r>
-      <w:r>
-        <w:rPr>
-          <w:lang w:val="en-US"/>
-        </w:rPr>
-        <w:t>, and  automated num</w:t>
-      </w:r>
-      <w:r>
-        <w:rPr>
-          <w:lang w:val="en-US"/>
-        </w:rPr>
-        <w:t>ber</w:t>
-      </w:r>
-      <w:r>
-        <w:rPr>
-          <w:lang w:val="en-US"/>
-        </w:rPr>
-        <w:t xml:space="preserve">ing </w:t>
-      </w:r>
-      <w:r>
-        <w:rPr>
-          <w:lang w:val="en-US"/>
-        </w:rPr>
-        <w:t>should be used throughout</w:t>
-      </w:r>
-      <w:r>
-        <w:rPr>
-          <w:lang w:val="en-US"/>
-        </w:rPr>
-        <w:t xml:space="preserve">. </w:t>
-      </w:r>
-      <w:r>
-        <w:rPr>
-          <w:lang w:val="en-US"/>
-        </w:rPr>
-        <w:t xml:space="preserve">This summarising paragraph has the </w:t>
-      </w:r>
-      <w:r>
-        <w:rPr>
-          <w:i/>
-          <w:lang w:val="en-US"/>
-        </w:rPr>
-        <w:t>style</w:t>
-      </w:r>
-      <w:r>
-        <w:rPr>
-          <w:lang w:val="en-US"/>
-        </w:rPr>
-        <w:t xml:space="preserve"> </w:t>
-      </w:r>
-      <w:r>
-        <w:rPr>
-          <w:b/>
-          <w:lang w:val="en-US"/>
-        </w:rPr>
-        <w:t>Chapter introduction</w:t>
-      </w:r>
-      <w:r>
-        <w:rPr>
-          <w:lang w:val="en-US"/>
-        </w:rPr>
-        <w:t xml:space="preserve">. The chapter heading (the title of your article) </w:t>
-      </w:r>
-      <w:r>
-        <w:rPr>
-          <w:lang w:val="en-US"/>
-        </w:rPr>
-        <w:t xml:space="preserve">must have </w:t>
-      </w:r>
-      <w:r>
-        <w:rPr>
-          <w:i/>
-          <w:lang w:val="en-US"/>
-        </w:rPr>
-        <w:t>style</w:t>
-      </w:r>
-      <w:r>
-        <w:rPr>
-          <w:lang w:val="en-US"/>
-        </w:rPr>
-        <w:t xml:space="preserve"> </w:t>
-      </w:r>
-      <w:r>
-        <w:rPr>
-          <w:b/>
-          <w:lang w:val="en-US"/>
-        </w:rPr>
-        <w:t>Heading 1</w:t>
-      </w:r>
-      <w:r>
-        <w:rPr>
-          <w:lang w:val="en-US"/>
-        </w:rPr>
-        <w:t xml:space="preserve">, </w:t>
-      </w:r>
-      <w:r>
-        <w:rPr>
-          <w:lang w:val="en-US"/>
-        </w:rPr>
-        <w:t>or the numering will not work</w:t>
-      </w:r>
-      <w:r>
-        <w:rPr>
-          <w:lang w:val="en-US"/>
-        </w:rPr>
-        <w:t>.</w:t>
-      </w:r>
-    </w:p>
-    <w:p>
-      <w:pPr>
-        <w:pStyle w:val="Heading2"/>
-        <w:widowControl/>
-        <w:rPr>
-          <w:lang w:val="en-US"/>
-        </w:rPr>
-      </w:pPr>
-      <w:r>
-        <w:rPr>
-          <w:lang w:val="en-US"/>
-        </w:rPr>
-        <w:t>Section headings have style Heading 2</w:t>
-      </w:r>
-    </w:p>
-    <w:p>
-      <w:pPr>
-        <w:widowControl/>
-        <w:rPr>
-          <w:lang w:val="en-US"/>
-        </w:rPr>
-      </w:pPr>
-      <w:r>
-        <w:rPr>
-          <w:lang w:val="en-US"/>
-        </w:rPr>
-        <w:t>This template file is called AudioTemplate</w:t>
-      </w:r>
-      <w:r>
-        <w:rPr>
-          <w:lang w:val="en-US"/>
-        </w:rPr>
-        <w:t>2015</w:t>
-      </w:r>
-      <w:r>
-        <w:rPr>
-          <w:lang w:val="en-US"/>
-        </w:rPr>
-        <w:t xml:space="preserve">.dot. </w:t>
-      </w:r>
-    </w:p>
-    <w:p>
-      <w:pPr>
-        <w:pStyle w:val="Heading3"/>
-        <w:widowControl/>
-        <w:rPr>
-          <w:lang w:val="en-US"/>
-        </w:rPr>
-      </w:pPr>
-      <w:r>
-        <w:rPr>
-          <w:lang w:val="en-US"/>
-        </w:rPr>
-        <w:t>Subesection headings have style Heading 3</w:t>
+      <w:proofErr w:type="spellStart"/>
+      <w:r>
+        <w:rPr>
+          <w:lang w:val="en-US"/>
+        </w:rPr>
+        <w:t>Subesection</w:t>
+      </w:r>
+      <w:proofErr w:type="spellEnd"/>
+      <w:r>
+        <w:rPr>
+          <w:lang w:val="en-US"/>
+        </w:rPr>
+        <w:t xml:space="preserve"> headings have style Heading 3</w:t>
       </w:r>
     </w:p>
     <w:p>
@@ -1069,7 +1251,21 @@
         <w:rPr>
           <w:lang w:val="en-US"/>
         </w:rPr>
-        <w:t xml:space="preserve">Every paragraph or inserted object (figures etc) in Word can be equipped with a caption, as follows. </w:t>
+        <w:t xml:space="preserve">Every paragraph or inserted object (figures </w:t>
+      </w:r>
+      <w:proofErr w:type="spellStart"/>
+      <w:r>
+        <w:rPr>
+          <w:lang w:val="en-US"/>
+        </w:rPr>
+        <w:t>etc</w:t>
+      </w:r>
+      <w:proofErr w:type="spellEnd"/>
+      <w:r>
+        <w:rPr>
+          <w:lang w:val="en-US"/>
+        </w:rPr>
+        <w:t xml:space="preserve">) in Word can be equipped with a caption, as follows. </w:t>
       </w:r>
     </w:p>
     <w:p>
@@ -1968,6 +2164,7 @@
         </w:rPr>
         <w:t xml:space="preserve">To insert an equation with numbering on the form </w:t>
       </w:r>
+      <w:proofErr w:type="spellStart"/>
       <w:r>
         <w:rPr>
           <w:i/>
@@ -1988,6 +2185,7 @@
         </w:rPr>
         <w:t>sequencenr</w:t>
       </w:r>
+      <w:proofErr w:type="spellEnd"/>
       <w:r>
         <w:rPr>
           <w:lang w:val="en-US"/>
@@ -2259,10 +2457,10 @@
             <v:path o:extrusionok="f" gradientshapeok="t" o:connecttype="rect"/>
             <o:lock v:ext="edit" aspectratio="t"/>
           </v:shapetype>
-          <v:shape id="_x0000_i1025" type="#_x0000_t75" style="width:39pt;height:15.75pt" o:ole="" fillcolor="window">
-            <v:imagedata r:id="rId7" o:title=""/>
+          <v:shape id="_x0000_i1025" type="#_x0000_t75" style="width:39.25pt;height:15.7pt" o:ole="" fillcolor="window">
+            <v:imagedata r:id="rId8" o:title=""/>
           </v:shape>
-          <o:OLEObject Type="Embed" ProgID="Equation.3" ShapeID="_x0000_i1025" DrawAspect="Content" ObjectID="_1542796538" r:id="rId8"/>
+          <o:OLEObject Type="Embed" ProgID="Equation.3" ShapeID="_x0000_i1025" DrawAspect="Content" ObjectID="_1542969828" r:id="rId9"/>
         </w:object>
       </w:r>
       <w:r>
@@ -2443,7 +2641,21 @@
         <w:rPr>
           <w:lang w:val="en-US"/>
         </w:rPr>
-        <w:t>and space above and below the equation. The parnetheses contain a cross-reference to the current chapter number,</w:t>
+        <w:t xml:space="preserve">and space above and below the equation. The </w:t>
+      </w:r>
+      <w:proofErr w:type="spellStart"/>
+      <w:r>
+        <w:rPr>
+          <w:lang w:val="en-US"/>
+        </w:rPr>
+        <w:t>parnetheses</w:t>
+      </w:r>
+      <w:proofErr w:type="spellEnd"/>
+      <w:r>
+        <w:rPr>
+          <w:lang w:val="en-US"/>
+        </w:rPr>
+        <w:t xml:space="preserve"> contain a cross-reference to the current chapter number,</w:t>
       </w:r>
       <w:r>
         <w:rPr>
@@ -2457,18 +2669,35 @@
         </w:rPr>
         <w:t xml:space="preserve">{ </w:t>
       </w:r>
+      <w:proofErr w:type="spellStart"/>
       <w:r>
         <w:rPr>
           <w:b/>
           <w:lang w:val="en-US"/>
         </w:rPr>
-        <w:t xml:space="preserve">seq </w:t>
-      </w:r>
-      <w:r>
-        <w:rPr>
-          <w:lang w:val="en-US"/>
-        </w:rPr>
-        <w:t xml:space="preserve">ekv \* Arabic \s 1 }. </w:t>
+        <w:t>seq</w:t>
+      </w:r>
+      <w:proofErr w:type="spellEnd"/>
+      <w:r>
+        <w:rPr>
+          <w:b/>
+          <w:lang w:val="en-US"/>
+        </w:rPr>
+        <w:t xml:space="preserve"> </w:t>
+      </w:r>
+      <w:proofErr w:type="spellStart"/>
+      <w:r>
+        <w:rPr>
+          <w:lang w:val="en-US"/>
+        </w:rPr>
+        <w:t>ekv</w:t>
+      </w:r>
+      <w:proofErr w:type="spellEnd"/>
+      <w:r>
+        <w:rPr>
+          <w:lang w:val="en-US"/>
+        </w:rPr>
+        <w:t xml:space="preserve"> \* Arabic \s 1 }. </w:t>
       </w:r>
       <w:r>
         <w:rPr>
@@ -2516,7 +2745,21 @@
         <w:rPr>
           <w:lang w:val="en-US"/>
         </w:rPr>
-        <w:t xml:space="preserve"> "ekv" </w:t>
+        <w:t xml:space="preserve"> "</w:t>
+      </w:r>
+      <w:proofErr w:type="spellStart"/>
+      <w:r>
+        <w:rPr>
+          <w:lang w:val="en-US"/>
+        </w:rPr>
+        <w:t>ekv</w:t>
+      </w:r>
+      <w:proofErr w:type="spellEnd"/>
+      <w:r>
+        <w:rPr>
+          <w:lang w:val="en-US"/>
+        </w:rPr>
+        <w:t xml:space="preserve">" </w:t>
       </w:r>
       <w:r>
         <w:rPr>
@@ -2729,6 +2972,7 @@
         </w:rPr>
         <w:t xml:space="preserve"> -&gt; </w:t>
       </w:r>
+      <w:proofErr w:type="spellStart"/>
       <w:r>
         <w:rPr>
           <w:b/>
@@ -2736,12 +2980,14 @@
         </w:rPr>
         <w:t>seq</w:t>
       </w:r>
+      <w:proofErr w:type="spellEnd"/>
       <w:r>
         <w:rPr>
           <w:lang w:val="en-US"/>
         </w:rPr>
         <w:t xml:space="preserve"> </w:t>
       </w:r>
+      <w:proofErr w:type="spellStart"/>
       <w:r>
         <w:rPr>
           <w:i/>
@@ -2756,6 +3002,7 @@
         </w:rPr>
         <w:t>quencename</w:t>
       </w:r>
+      <w:proofErr w:type="spellEnd"/>
       <w:r>
         <w:rPr>
           <w:lang w:val="en-US"/>
@@ -4799,7 +5046,21 @@
               <w:rPr>
                 <w:lang w:val="en-US"/>
               </w:rPr>
-              <w:t xml:space="preserve">ed on a screen, programme code. </w:t>
+              <w:t xml:space="preserve">ed on a screen, </w:t>
+            </w:r>
+            <w:proofErr w:type="spellStart"/>
+            <w:r>
+              <w:rPr>
+                <w:lang w:val="en-US"/>
+              </w:rPr>
+              <w:t>programme</w:t>
+            </w:r>
+            <w:proofErr w:type="spellEnd"/>
+            <w:r>
+              <w:rPr>
+                <w:lang w:val="en-US"/>
+              </w:rPr>
+              <w:t xml:space="preserve"> code. </w:t>
             </w:r>
           </w:p>
         </w:tc>
@@ -5000,9 +5261,9 @@
       </w:pPr>
     </w:p>
     <w:sectPr>
-      <w:headerReference w:type="default" r:id="rId9"/>
-      <w:footerReference w:type="even" r:id="rId10"/>
-      <w:footerReference w:type="default" r:id="rId11"/>
+      <w:headerReference w:type="default" r:id="rId10"/>
+      <w:footerReference w:type="even" r:id="rId11"/>
+      <w:footerReference w:type="default" r:id="rId12"/>
       <w:pgSz w:w="11906" w:h="16838"/>
       <w:pgMar w:top="1134" w:right="1701" w:bottom="1418" w:left="1701" w:header="426" w:footer="720" w:gutter="0"/>
       <w:pgNumType w:start="1" w:chapStyle="1"/>
@@ -5316,6 +5577,92 @@
     </w:lvl>
   </w:abstractNum>
   <w:abstractNum w:abstractNumId="2" w15:restartNumberingAfterBreak="0">
+    <w:nsid w:val="043B7441"/>
+    <w:multiLevelType w:val="hybridMultilevel"/>
+    <w:tmpl w:val="5A70DA94"/>
+    <w:lvl w:ilvl="0" w:tplc="041D000F">
+      <w:start w:val="1"/>
+      <w:numFmt w:val="decimal"/>
+      <w:lvlText w:val="%1."/>
+      <w:lvlJc w:val="left"/>
+      <w:pPr>
+        <w:ind w:left="360" w:hanging="360"/>
+      </w:pPr>
+    </w:lvl>
+    <w:lvl w:ilvl="1" w:tplc="041D0019" w:tentative="1">
+      <w:start w:val="1"/>
+      <w:numFmt w:val="lowerLetter"/>
+      <w:lvlText w:val="%2."/>
+      <w:lvlJc w:val="left"/>
+      <w:pPr>
+        <w:ind w:left="1080" w:hanging="360"/>
+      </w:pPr>
+    </w:lvl>
+    <w:lvl w:ilvl="2" w:tplc="041D001B" w:tentative="1">
+      <w:start w:val="1"/>
+      <w:numFmt w:val="lowerRoman"/>
+      <w:lvlText w:val="%3."/>
+      <w:lvlJc w:val="right"/>
+      <w:pPr>
+        <w:ind w:left="1800" w:hanging="180"/>
+      </w:pPr>
+    </w:lvl>
+    <w:lvl w:ilvl="3" w:tplc="041D000F" w:tentative="1">
+      <w:start w:val="1"/>
+      <w:numFmt w:val="decimal"/>
+      <w:lvlText w:val="%4."/>
+      <w:lvlJc w:val="left"/>
+      <w:pPr>
+        <w:ind w:left="2520" w:hanging="360"/>
+      </w:pPr>
+    </w:lvl>
+    <w:lvl w:ilvl="4" w:tplc="041D0019" w:tentative="1">
+      <w:start w:val="1"/>
+      <w:numFmt w:val="lowerLetter"/>
+      <w:lvlText w:val="%5."/>
+      <w:lvlJc w:val="left"/>
+      <w:pPr>
+        <w:ind w:left="3240" w:hanging="360"/>
+      </w:pPr>
+    </w:lvl>
+    <w:lvl w:ilvl="5" w:tplc="041D001B" w:tentative="1">
+      <w:start w:val="1"/>
+      <w:numFmt w:val="lowerRoman"/>
+      <w:lvlText w:val="%6."/>
+      <w:lvlJc w:val="right"/>
+      <w:pPr>
+        <w:ind w:left="3960" w:hanging="180"/>
+      </w:pPr>
+    </w:lvl>
+    <w:lvl w:ilvl="6" w:tplc="041D000F" w:tentative="1">
+      <w:start w:val="1"/>
+      <w:numFmt w:val="decimal"/>
+      <w:lvlText w:val="%7."/>
+      <w:lvlJc w:val="left"/>
+      <w:pPr>
+        <w:ind w:left="4680" w:hanging="360"/>
+      </w:pPr>
+    </w:lvl>
+    <w:lvl w:ilvl="7" w:tplc="041D0019" w:tentative="1">
+      <w:start w:val="1"/>
+      <w:numFmt w:val="lowerLetter"/>
+      <w:lvlText w:val="%8."/>
+      <w:lvlJc w:val="left"/>
+      <w:pPr>
+        <w:ind w:left="5400" w:hanging="360"/>
+      </w:pPr>
+    </w:lvl>
+    <w:lvl w:ilvl="8" w:tplc="041D001B" w:tentative="1">
+      <w:start w:val="1"/>
+      <w:numFmt w:val="lowerRoman"/>
+      <w:lvlText w:val="%9."/>
+      <w:lvlJc w:val="right"/>
+      <w:pPr>
+        <w:ind w:left="6120" w:hanging="180"/>
+      </w:pPr>
+    </w:lvl>
+  </w:abstractNum>
+  <w:abstractNum w:abstractNumId="3" w15:restartNumberingAfterBreak="0">
     <w:nsid w:val="28F3223B"/>
     <w:multiLevelType w:val="singleLevel"/>
     <w:tmpl w:val="43FC89E6"/>
@@ -5330,7 +5677,93 @@
       </w:pPr>
     </w:lvl>
   </w:abstractNum>
-  <w:abstractNum w:abstractNumId="3" w15:restartNumberingAfterBreak="0">
+  <w:abstractNum w:abstractNumId="4" w15:restartNumberingAfterBreak="0">
+    <w:nsid w:val="2A3D1DAD"/>
+    <w:multiLevelType w:val="hybridMultilevel"/>
+    <w:tmpl w:val="7B70E8BC"/>
+    <w:lvl w:ilvl="0" w:tplc="041D000F">
+      <w:start w:val="1"/>
+      <w:numFmt w:val="decimal"/>
+      <w:lvlText w:val="%1."/>
+      <w:lvlJc w:val="left"/>
+      <w:pPr>
+        <w:ind w:left="360" w:hanging="360"/>
+      </w:pPr>
+    </w:lvl>
+    <w:lvl w:ilvl="1" w:tplc="041D0019" w:tentative="1">
+      <w:start w:val="1"/>
+      <w:numFmt w:val="lowerLetter"/>
+      <w:lvlText w:val="%2."/>
+      <w:lvlJc w:val="left"/>
+      <w:pPr>
+        <w:ind w:left="1080" w:hanging="360"/>
+      </w:pPr>
+    </w:lvl>
+    <w:lvl w:ilvl="2" w:tplc="041D001B" w:tentative="1">
+      <w:start w:val="1"/>
+      <w:numFmt w:val="lowerRoman"/>
+      <w:lvlText w:val="%3."/>
+      <w:lvlJc w:val="right"/>
+      <w:pPr>
+        <w:ind w:left="1800" w:hanging="180"/>
+      </w:pPr>
+    </w:lvl>
+    <w:lvl w:ilvl="3" w:tplc="041D000F" w:tentative="1">
+      <w:start w:val="1"/>
+      <w:numFmt w:val="decimal"/>
+      <w:lvlText w:val="%4."/>
+      <w:lvlJc w:val="left"/>
+      <w:pPr>
+        <w:ind w:left="2520" w:hanging="360"/>
+      </w:pPr>
+    </w:lvl>
+    <w:lvl w:ilvl="4" w:tplc="041D0019" w:tentative="1">
+      <w:start w:val="1"/>
+      <w:numFmt w:val="lowerLetter"/>
+      <w:lvlText w:val="%5."/>
+      <w:lvlJc w:val="left"/>
+      <w:pPr>
+        <w:ind w:left="3240" w:hanging="360"/>
+      </w:pPr>
+    </w:lvl>
+    <w:lvl w:ilvl="5" w:tplc="041D001B" w:tentative="1">
+      <w:start w:val="1"/>
+      <w:numFmt w:val="lowerRoman"/>
+      <w:lvlText w:val="%6."/>
+      <w:lvlJc w:val="right"/>
+      <w:pPr>
+        <w:ind w:left="3960" w:hanging="180"/>
+      </w:pPr>
+    </w:lvl>
+    <w:lvl w:ilvl="6" w:tplc="041D000F" w:tentative="1">
+      <w:start w:val="1"/>
+      <w:numFmt w:val="decimal"/>
+      <w:lvlText w:val="%7."/>
+      <w:lvlJc w:val="left"/>
+      <w:pPr>
+        <w:ind w:left="4680" w:hanging="360"/>
+      </w:pPr>
+    </w:lvl>
+    <w:lvl w:ilvl="7" w:tplc="041D0019" w:tentative="1">
+      <w:start w:val="1"/>
+      <w:numFmt w:val="lowerLetter"/>
+      <w:lvlText w:val="%8."/>
+      <w:lvlJc w:val="left"/>
+      <w:pPr>
+        <w:ind w:left="5400" w:hanging="360"/>
+      </w:pPr>
+    </w:lvl>
+    <w:lvl w:ilvl="8" w:tplc="041D001B" w:tentative="1">
+      <w:start w:val="1"/>
+      <w:numFmt w:val="lowerRoman"/>
+      <w:lvlText w:val="%9."/>
+      <w:lvlJc w:val="right"/>
+      <w:pPr>
+        <w:ind w:left="6120" w:hanging="180"/>
+      </w:pPr>
+    </w:lvl>
+  </w:abstractNum>
+  <w:abstractNum w:abstractNumId="5" w15:restartNumberingAfterBreak="0">
     <w:nsid w:val="4B513923"/>
     <w:multiLevelType w:val="singleLevel"/>
     <w:tmpl w:val="43FC89E6"/>
@@ -5345,7 +5778,7 @@
       </w:pPr>
     </w:lvl>
   </w:abstractNum>
-  <w:abstractNum w:abstractNumId="4" w15:restartNumberingAfterBreak="0">
+  <w:abstractNum w:abstractNumId="6" w15:restartNumberingAfterBreak="0">
     <w:nsid w:val="50B31C8B"/>
     <w:multiLevelType w:val="singleLevel"/>
     <w:tmpl w:val="80D88138"/>
@@ -5360,7 +5793,7 @@
       </w:pPr>
     </w:lvl>
   </w:abstractNum>
-  <w:abstractNum w:abstractNumId="5" w15:restartNumberingAfterBreak="0">
+  <w:abstractNum w:abstractNumId="7" w15:restartNumberingAfterBreak="0">
     <w:nsid w:val="5E2A2EB1"/>
     <w:multiLevelType w:val="singleLevel"/>
     <w:tmpl w:val="EF2850AC"/>
@@ -5375,7 +5808,7 @@
       </w:pPr>
     </w:lvl>
   </w:abstractNum>
-  <w:abstractNum w:abstractNumId="6" w15:restartNumberingAfterBreak="0">
+  <w:abstractNum w:abstractNumId="8" w15:restartNumberingAfterBreak="0">
     <w:nsid w:val="685A10C9"/>
     <w:multiLevelType w:val="singleLevel"/>
     <w:tmpl w:val="43FC89E6"/>
@@ -5412,9 +5845,105 @@
     </w:lvlOverride>
   </w:num>
   <w:num w:numId="3">
+    <w:abstractNumId w:val="5"/>
+  </w:num>
+  <w:num w:numId="4">
+    <w:abstractNumId w:val="5"/>
+    <w:lvlOverride w:ilvl="0">
+      <w:lvl w:ilvl="0">
+        <w:start w:val="2"/>
+        <w:numFmt w:val="decimal"/>
+        <w:lvlText w:val="%1."/>
+        <w:legacy w:legacy="1" w:legacySpace="0" w:legacyIndent="360"/>
+        <w:lvlJc w:val="left"/>
+        <w:pPr>
+          <w:ind w:left="360" w:hanging="360"/>
+        </w:pPr>
+      </w:lvl>
+    </w:lvlOverride>
+  </w:num>
+  <w:num w:numId="5">
+    <w:abstractNumId w:val="5"/>
+    <w:lvlOverride w:ilvl="0">
+      <w:lvl w:ilvl="0">
+        <w:start w:val="3"/>
+        <w:numFmt w:val="decimal"/>
+        <w:lvlText w:val="%1."/>
+        <w:legacy w:legacy="1" w:legacySpace="0" w:legacyIndent="360"/>
+        <w:lvlJc w:val="left"/>
+        <w:pPr>
+          <w:ind w:left="360" w:hanging="360"/>
+        </w:pPr>
+      </w:lvl>
+    </w:lvlOverride>
+  </w:num>
+  <w:num w:numId="6">
+    <w:abstractNumId w:val="5"/>
+    <w:lvlOverride w:ilvl="0">
+      <w:lvl w:ilvl="0">
+        <w:start w:val="4"/>
+        <w:numFmt w:val="decimal"/>
+        <w:lvlText w:val="%1."/>
+        <w:legacy w:legacy="1" w:legacySpace="0" w:legacyIndent="360"/>
+        <w:lvlJc w:val="left"/>
+        <w:pPr>
+          <w:ind w:left="360" w:hanging="360"/>
+        </w:pPr>
+      </w:lvl>
+    </w:lvlOverride>
+  </w:num>
+  <w:num w:numId="7">
+    <w:abstractNumId w:val="8"/>
+  </w:num>
+  <w:num w:numId="8">
+    <w:abstractNumId w:val="8"/>
+    <w:lvlOverride w:ilvl="0">
+      <w:lvl w:ilvl="0">
+        <w:start w:val="2"/>
+        <w:numFmt w:val="decimal"/>
+        <w:lvlText w:val="%1."/>
+        <w:legacy w:legacy="1" w:legacySpace="0" w:legacyIndent="360"/>
+        <w:lvlJc w:val="left"/>
+        <w:pPr>
+          <w:ind w:left="360" w:hanging="360"/>
+        </w:pPr>
+      </w:lvl>
+    </w:lvlOverride>
+  </w:num>
+  <w:num w:numId="9">
+    <w:abstractNumId w:val="8"/>
+    <w:lvlOverride w:ilvl="0">
+      <w:lvl w:ilvl="0">
+        <w:start w:val="3"/>
+        <w:numFmt w:val="decimal"/>
+        <w:lvlText w:val="%1."/>
+        <w:legacy w:legacy="1" w:legacySpace="0" w:legacyIndent="360"/>
+        <w:lvlJc w:val="left"/>
+        <w:pPr>
+          <w:ind w:left="360" w:hanging="360"/>
+        </w:pPr>
+      </w:lvl>
+    </w:lvlOverride>
+  </w:num>
+  <w:num w:numId="10">
+    <w:abstractNumId w:val="8"/>
+    <w:lvlOverride w:ilvl="0">
+      <w:lvl w:ilvl="0">
+        <w:start w:val="4"/>
+        <w:numFmt w:val="decimal"/>
+        <w:lvlText w:val="%1."/>
+        <w:legacy w:legacy="1" w:legacySpace="0" w:legacyIndent="360"/>
+        <w:lvlJc w:val="left"/>
+        <w:pPr>
+          <w:ind w:left="360" w:hanging="360"/>
+        </w:pPr>
+      </w:lvl>
+    </w:lvlOverride>
+  </w:num>
+  <w:num w:numId="11">
     <w:abstractNumId w:val="3"/>
   </w:num>
-  <w:num w:numId="4">
+  <w:num w:numId="12">
     <w:abstractNumId w:val="3"/>
     <w:lvlOverride w:ilvl="0">
       <w:lvl w:ilvl="0">
@@ -5429,7 +5958,7 @@
       </w:lvl>
     </w:lvlOverride>
   </w:num>
-  <w:num w:numId="5">
+  <w:num w:numId="13">
     <w:abstractNumId w:val="3"/>
     <w:lvlOverride w:ilvl="0">
       <w:lvl w:ilvl="0">
@@ -5444,107 +5973,11 @@
       </w:lvl>
     </w:lvlOverride>
   </w:num>
-  <w:num w:numId="6">
-    <w:abstractNumId w:val="3"/>
-    <w:lvlOverride w:ilvl="0">
-      <w:lvl w:ilvl="0">
-        <w:start w:val="4"/>
-        <w:numFmt w:val="decimal"/>
-        <w:lvlText w:val="%1."/>
-        <w:legacy w:legacy="1" w:legacySpace="0" w:legacyIndent="360"/>
-        <w:lvlJc w:val="left"/>
-        <w:pPr>
-          <w:ind w:left="360" w:hanging="360"/>
-        </w:pPr>
-      </w:lvl>
-    </w:lvlOverride>
-  </w:num>
-  <w:num w:numId="7">
+  <w:num w:numId="14">
     <w:abstractNumId w:val="6"/>
   </w:num>
-  <w:num w:numId="8">
+  <w:num w:numId="15">
     <w:abstractNumId w:val="6"/>
-    <w:lvlOverride w:ilvl="0">
-      <w:lvl w:ilvl="0">
-        <w:start w:val="2"/>
-        <w:numFmt w:val="decimal"/>
-        <w:lvlText w:val="%1."/>
-        <w:legacy w:legacy="1" w:legacySpace="0" w:legacyIndent="360"/>
-        <w:lvlJc w:val="left"/>
-        <w:pPr>
-          <w:ind w:left="360" w:hanging="360"/>
-        </w:pPr>
-      </w:lvl>
-    </w:lvlOverride>
-  </w:num>
-  <w:num w:numId="9">
-    <w:abstractNumId w:val="6"/>
-    <w:lvlOverride w:ilvl="0">
-      <w:lvl w:ilvl="0">
-        <w:start w:val="3"/>
-        <w:numFmt w:val="decimal"/>
-        <w:lvlText w:val="%1."/>
-        <w:legacy w:legacy="1" w:legacySpace="0" w:legacyIndent="360"/>
-        <w:lvlJc w:val="left"/>
-        <w:pPr>
-          <w:ind w:left="360" w:hanging="360"/>
-        </w:pPr>
-      </w:lvl>
-    </w:lvlOverride>
-  </w:num>
-  <w:num w:numId="10">
-    <w:abstractNumId w:val="6"/>
-    <w:lvlOverride w:ilvl="0">
-      <w:lvl w:ilvl="0">
-        <w:start w:val="4"/>
-        <w:numFmt w:val="decimal"/>
-        <w:lvlText w:val="%1."/>
-        <w:legacy w:legacy="1" w:legacySpace="0" w:legacyIndent="360"/>
-        <w:lvlJc w:val="left"/>
-        <w:pPr>
-          <w:ind w:left="360" w:hanging="360"/>
-        </w:pPr>
-      </w:lvl>
-    </w:lvlOverride>
-  </w:num>
-  <w:num w:numId="11">
-    <w:abstractNumId w:val="2"/>
-  </w:num>
-  <w:num w:numId="12">
-    <w:abstractNumId w:val="2"/>
-    <w:lvlOverride w:ilvl="0">
-      <w:lvl w:ilvl="0">
-        <w:start w:val="2"/>
-        <w:numFmt w:val="decimal"/>
-        <w:lvlText w:val="%1."/>
-        <w:legacy w:legacy="1" w:legacySpace="0" w:legacyIndent="360"/>
-        <w:lvlJc w:val="left"/>
-        <w:pPr>
-          <w:ind w:left="360" w:hanging="360"/>
-        </w:pPr>
-      </w:lvl>
-    </w:lvlOverride>
-  </w:num>
-  <w:num w:numId="13">
-    <w:abstractNumId w:val="2"/>
-    <w:lvlOverride w:ilvl="0">
-      <w:lvl w:ilvl="0">
-        <w:start w:val="3"/>
-        <w:numFmt w:val="decimal"/>
-        <w:lvlText w:val="%1."/>
-        <w:legacy w:legacy="1" w:legacySpace="0" w:legacyIndent="360"/>
-        <w:lvlJc w:val="left"/>
-        <w:pPr>
-          <w:ind w:left="360" w:hanging="360"/>
-        </w:pPr>
-      </w:lvl>
-    </w:lvlOverride>
-  </w:num>
-  <w:num w:numId="14">
-    <w:abstractNumId w:val="4"/>
-  </w:num>
-  <w:num w:numId="15">
-    <w:abstractNumId w:val="4"/>
     <w:lvlOverride w:ilvl="0">
       <w:lvl w:ilvl="0">
         <w:start w:val="1"/>
@@ -5559,7 +5992,7 @@
     </w:lvlOverride>
   </w:num>
   <w:num w:numId="16">
-    <w:abstractNumId w:val="4"/>
+    <w:abstractNumId w:val="6"/>
     <w:lvlOverride w:ilvl="0">
       <w:lvl w:ilvl="0">
         <w:start w:val="1"/>
@@ -5574,7 +6007,7 @@
     </w:lvlOverride>
   </w:num>
   <w:num w:numId="17">
-    <w:abstractNumId w:val="4"/>
+    <w:abstractNumId w:val="6"/>
     <w:lvlOverride w:ilvl="0">
       <w:lvl w:ilvl="0">
         <w:start w:val="1"/>
@@ -5589,10 +6022,10 @@
     </w:lvlOverride>
   </w:num>
   <w:num w:numId="18">
-    <w:abstractNumId w:val="5"/>
+    <w:abstractNumId w:val="7"/>
   </w:num>
   <w:num w:numId="19">
-    <w:abstractNumId w:val="5"/>
+    <w:abstractNumId w:val="7"/>
     <w:lvlOverride w:ilvl="0">
       <w:lvl w:ilvl="0">
         <w:start w:val="1"/>
@@ -5607,7 +6040,7 @@
     </w:lvlOverride>
   </w:num>
   <w:num w:numId="20">
-    <w:abstractNumId w:val="5"/>
+    <w:abstractNumId w:val="7"/>
     <w:lvlOverride w:ilvl="0">
       <w:lvl w:ilvl="0">
         <w:start w:val="1"/>
@@ -5622,7 +6055,7 @@
     </w:lvlOverride>
   </w:num>
   <w:num w:numId="21">
-    <w:abstractNumId w:val="5"/>
+    <w:abstractNumId w:val="7"/>
     <w:lvlOverride w:ilvl="0">
       <w:lvl w:ilvl="0">
         <w:start w:val="1"/>
@@ -5637,7 +6070,7 @@
     </w:lvlOverride>
   </w:num>
   <w:num w:numId="22">
-    <w:abstractNumId w:val="5"/>
+    <w:abstractNumId w:val="7"/>
     <w:lvlOverride w:ilvl="0">
       <w:lvl w:ilvl="0">
         <w:start w:val="1"/>
@@ -5650,6 +6083,12 @@
         </w:pPr>
       </w:lvl>
     </w:lvlOverride>
+  </w:num>
+  <w:num w:numId="23">
+    <w:abstractNumId w:val="2"/>
+  </w:num>
+  <w:num w:numId="24">
+    <w:abstractNumId w:val="4"/>
   </w:num>
 </w:numbering>
 </file>
@@ -6403,6 +6842,17 @@
       <w:sz w:val="56"/>
     </w:rPr>
   </w:style>
+  <w:style w:type="paragraph" w:styleId="ListParagraph">
+    <w:name w:val="List Paragraph"/>
+    <w:basedOn w:val="Normal"/>
+    <w:uiPriority w:val="34"/>
+    <w:qFormat/>
+    <w:rsid w:val="00DF2020"/>
+    <w:pPr>
+      <w:ind w:left="720"/>
+      <w:contextualSpacing/>
+    </w:pPr>
+  </w:style>
 </w:styles>
 </file>
 

</xml_diff>